<commit_message>
Adding linear regression to output a predicted score for the current team.
</commit_message>
<xml_diff>
--- a/src/stats/ML – Capstone Project.docx
+++ b/src/stats/ML – Capstone Project.docx
@@ -433,22 +433,455 @@
     <w:p>
       <w:r>
         <w:tab/>
-        <w:t>With this data from the API, I looked to modify and enhance the given statistics into relevant features that can help predi</w:t>
+        <w:t xml:space="preserve">With this data from the API, I looked to modify and enhance the given statistics into relevant features that can help predict the result of an upcoming </w:t>
+      </w:r>
+      <w:r>
+        <w:lastRenderedPageBreak/>
+        <w:t>soccer match.  Essentially these features can be grouped into 3 categories (not including the Target and Non-Feature Columns): Standard/Cumulative Features, Home/Away Features, and Extended Features Columns.</w:t>
+      </w:r>
+    </w:p>
+    <w:p/>
+    <w:p>
+      <w:pPr>
+        <w:pStyle w:val="ListParagraph"/>
+        <w:numPr>
+          <w:ilvl w:val="0"/>
+          <w:numId w:val="3"/>
+        </w:numPr>
+      </w:pPr>
+      <w:r>
+        <w:t xml:space="preserve">Standard/Cumulative Features – Features that include </w:t>
+      </w:r>
+      <w:r>
+        <w:t xml:space="preserve">situational statistics which include if a team is home/away or statistics that are standard but averaged out over all the teams previous games, i.e. a team’s winning percentage or a teams average goal scored.  </w:t>
+      </w:r>
+    </w:p>
+    <w:p>
+      <w:pPr>
+        <w:pStyle w:val="ListParagraph"/>
+        <w:numPr>
+          <w:ilvl w:val="0"/>
+          <w:numId w:val="3"/>
+        </w:numPr>
+      </w:pPr>
+      <w:r>
+        <w:t>Might need to adjust goals for and goals against</w:t>
+      </w:r>
+    </w:p>
+    <w:p>
+      <w:pPr>
+        <w:pStyle w:val="ListParagraph"/>
+        <w:numPr>
+          <w:ilvl w:val="0"/>
+          <w:numId w:val="3"/>
+        </w:numPr>
+      </w:pPr>
+      <w:r>
+        <w:t>Home/Away Features – There is an assumption that can be made that a team may play differently as an away team compared to how they play as a home team.  In order to enhance this assumption, I split out the statistics of a team given the home/away status of the team in hopes that in the model can pick up a correlation in the change of numbers and attribute it to the prediction.  Applied to not just the current team being tested but also the opponent of the current team and the previous opponents of the current team and the opponents of the opponent of the current team.</w:t>
+      </w:r>
+    </w:p>
+    <w:p>
+      <w:pPr>
+        <w:pStyle w:val="ListParagraph"/>
+        <w:numPr>
+          <w:ilvl w:val="0"/>
+          <w:numId w:val="3"/>
+        </w:numPr>
+      </w:pPr>
+      <w:r>
+        <w:t>Extended Features - These features were created based off the assumption that certain statistics impacted the decision model more than of the given statistics.  With that in mind, we applied the accumulation of these features across all previous games to the current team, the opponent of the current team, the current teams previous opponents, and the opponents of the current team’s opponent.</w:t>
+      </w:r>
+    </w:p>
+    <w:p>
+      <w:pPr>
+        <w:pStyle w:val="ListParagraph"/>
+        <w:numPr>
+          <w:ilvl w:val="0"/>
+          <w:numId w:val="3"/>
+        </w:numPr>
+      </w:pPr>
+      <w:r>
+        <w:t xml:space="preserve">The below images show a breakdown of the score of both Home/Away teams and the result of the match.  Some interesting points to note is that if an away team does not score any points so far this season those teams have lost 28% (71 games) of the time.  Where on the other hand there have been 20 games where the home team has not scored and lost the game.    Also, there have been 175 games </w:t>
+      </w:r>
+      <w:r>
+        <w:t xml:space="preserve">(68%) </w:t>
+      </w:r>
+      <w:r>
+        <w:t>where the away team has not scored or has only scored one goal and of those games they have only won 9 of those games.  There have been 218 (85%) games where the home team has scored 1 goal or more and of those 218 games they have only lost 25 (11.4%) of those games.</w:t>
+      </w:r>
+    </w:p>
+    <w:p/>
+    <w:p>
+      <w:r>
+        <w:drawing>
+          <wp:inline distT="0" distB="0" distL="0" distR="0" wp14:anchorId="10E7C237" wp14:editId="46F37B89">
+            <wp:extent cx="2509736" cy="1973531"/>
+            <wp:effectExtent l="0" t="0" r="5080" b="8255"/>
+            <wp:docPr id="7" name="Picture 7" descr="Macintosh HD:Users:senzari:Desktop:Screen Shot 2016-09-07 at 3.17.02 PM.png"/>
+            <wp:cNvGraphicFramePr>
+              <a:graphicFrameLocks xmlns:a="http://schemas.openxmlformats.org/drawingml/2006/main" noChangeAspect="1"/>
+            </wp:cNvGraphicFramePr>
+            <a:graphic xmlns:a="http://schemas.openxmlformats.org/drawingml/2006/main">
+              <a:graphicData uri="http://schemas.openxmlformats.org/drawingml/2006/picture">
+                <pic:pic xmlns:pic="http://schemas.openxmlformats.org/drawingml/2006/picture">
+                  <pic:nvPicPr>
+                    <pic:cNvPr id="0" name="Picture 7" descr="Macintosh HD:Users:senzari:Desktop:Screen Shot 2016-09-07 at 3.17.02 PM.png"/>
+                    <pic:cNvPicPr>
+                      <a:picLocks noChangeAspect="1" noChangeArrowheads="1"/>
+                    </pic:cNvPicPr>
+                  </pic:nvPicPr>
+                  <pic:blipFill>
+                    <a:blip r:embed="rId13">
+                      <a:extLst>
+                        <a:ext uri="{28A0092B-C50C-407E-A947-70E740481C1C}">
+                          <a14:useLocalDpi xmlns:a14="http://schemas.microsoft.com/office/drawing/2010/main" val="0"/>
+                        </a:ext>
+                      </a:extLst>
+                    </a:blip>
+                    <a:srcRect/>
+                    <a:stretch>
+                      <a:fillRect/>
+                    </a:stretch>
+                  </pic:blipFill>
+                  <pic:spPr bwMode="auto">
+                    <a:xfrm>
+                      <a:off x="0" y="0"/>
+                      <a:ext cx="2510078" cy="1973800"/>
+                    </a:xfrm>
+                    <a:prstGeom prst="rect">
+                      <a:avLst/>
+                    </a:prstGeom>
+                    <a:noFill/>
+                    <a:ln>
+                      <a:noFill/>
+                    </a:ln>
+                  </pic:spPr>
+                </pic:pic>
+              </a:graphicData>
+            </a:graphic>
+          </wp:inline>
+        </w:drawing>
+      </w:r>
+      <w:r>
+        <w:drawing>
+          <wp:inline distT="0" distB="0" distL="0" distR="0" wp14:anchorId="240D0038" wp14:editId="21CE369E">
+            <wp:extent cx="2492290" cy="2067128"/>
+            <wp:effectExtent l="0" t="0" r="0" b="0"/>
+            <wp:docPr id="6" name="Picture 6" descr="Macintosh HD:Users:senzari:Desktop:Screen Shot 2016-09-07 at 3.16.29 PM.png"/>
+            <wp:cNvGraphicFramePr>
+              <a:graphicFrameLocks xmlns:a="http://schemas.openxmlformats.org/drawingml/2006/main" noChangeAspect="1"/>
+            </wp:cNvGraphicFramePr>
+            <a:graphic xmlns:a="http://schemas.openxmlformats.org/drawingml/2006/main">
+              <a:graphicData uri="http://schemas.openxmlformats.org/drawingml/2006/picture">
+                <pic:pic xmlns:pic="http://schemas.openxmlformats.org/drawingml/2006/picture">
+                  <pic:nvPicPr>
+                    <pic:cNvPr id="0" name="Picture 6" descr="Macintosh HD:Users:senzari:Desktop:Screen Shot 2016-09-07 at 3.16.29 PM.png"/>
+                    <pic:cNvPicPr>
+                      <a:picLocks noChangeAspect="1" noChangeArrowheads="1"/>
+                    </pic:cNvPicPr>
+                  </pic:nvPicPr>
+                  <pic:blipFill>
+                    <a:blip r:embed="rId14">
+                      <a:extLst>
+                        <a:ext uri="{28A0092B-C50C-407E-A947-70E740481C1C}">
+                          <a14:useLocalDpi xmlns:a14="http://schemas.microsoft.com/office/drawing/2010/main" val="0"/>
+                        </a:ext>
+                      </a:extLst>
+                    </a:blip>
+                    <a:srcRect/>
+                    <a:stretch>
+                      <a:fillRect/>
+                    </a:stretch>
+                  </pic:blipFill>
+                  <pic:spPr bwMode="auto">
+                    <a:xfrm>
+                      <a:off x="0" y="0"/>
+                      <a:ext cx="2492786" cy="2067539"/>
+                    </a:xfrm>
+                    <a:prstGeom prst="rect">
+                      <a:avLst/>
+                    </a:prstGeom>
+                    <a:noFill/>
+                    <a:ln>
+                      <a:noFill/>
+                    </a:ln>
+                  </pic:spPr>
+                </pic:pic>
+              </a:graphicData>
+            </a:graphic>
+          </wp:inline>
+        </w:drawing>
+      </w:r>
+    </w:p>
+    <w:p/>
+    <w:p>
+      <w:pPr>
+        <w:pStyle w:val="ListParagraph"/>
+        <w:numPr>
+          <w:ilvl w:val="0"/>
+          <w:numId w:val="3"/>
+        </w:numPr>
+      </w:pPr>
+      <w:r>
+        <w:t xml:space="preserve">An interesting observation when exploring the data shows a direct relationship between ‘Attacks’ and  ‘Ball Safe’ (please see PDF of the </w:t>
+      </w:r>
+      <w:proofErr w:type="spellStart"/>
+      <w:r>
+        <w:t>Extended_Features_SP</w:t>
+      </w:r>
+      <w:proofErr w:type="spellEnd"/>
+      <w:r>
+        <w:t>).   Obviously there should be some direct relationships between some of the extended features (‘possession’, ‘</w:t>
+      </w:r>
+      <w:proofErr w:type="spellStart"/>
+      <w:r>
+        <w:t>ball_safe</w:t>
+      </w:r>
+      <w:proofErr w:type="spellEnd"/>
+      <w:r>
+        <w:t>’, ‘attacks’, ‘</w:t>
+      </w:r>
+      <w:proofErr w:type="spellStart"/>
+      <w:r>
+        <w:t>dangerous_attacks</w:t>
+      </w:r>
+      <w:proofErr w:type="spellEnd"/>
+      <w:r>
+        <w:t>’, ‘</w:t>
+      </w:r>
+      <w:proofErr w:type="spellStart"/>
+      <w:r>
+        <w:t>shots_on_total</w:t>
+      </w:r>
+      <w:proofErr w:type="spellEnd"/>
+      <w:r>
+        <w:t>’, ‘</w:t>
+      </w:r>
+      <w:proofErr w:type="spellStart"/>
+      <w:r>
+        <w:t>shots_on_target</w:t>
+      </w:r>
+      <w:proofErr w:type="spellEnd"/>
+      <w:r>
+        <w:t>’) such as ‘attacks’ and ‘dangerous att</w:t>
       </w:r>
       <w:bookmarkStart w:id="0" w:name="_GoBack"/>
       <w:bookmarkEnd w:id="0"/>
       <w:r>
-        <w:t xml:space="preserve">ct the result of an upcoming </w:t>
-      </w:r>
-      <w:r>
+        <w:t>acks’ and also ‘</w:t>
+      </w:r>
+      <w:proofErr w:type="spellStart"/>
+      <w:r>
+        <w:t>shots_on_total</w:t>
+      </w:r>
+      <w:proofErr w:type="spellEnd"/>
+      <w:r>
+        <w:t>’ and ‘</w:t>
+      </w:r>
+      <w:proofErr w:type="spellStart"/>
+      <w:r>
+        <w:t>shots_on_target</w:t>
+      </w:r>
+      <w:proofErr w:type="spellEnd"/>
+      <w:r>
+        <w:t xml:space="preserve">’.  But ‘Ball Safe’, which </w:t>
+      </w:r>
+      <w:proofErr w:type="spellStart"/>
+      <w:r>
+        <w:t>SportRadar</w:t>
+      </w:r>
+      <w:proofErr w:type="spellEnd"/>
+      <w:r>
+        <w:t xml:space="preserve"> defines as ‘a ball controlled by a team on their end of the field’, influences ‘Attacks’ which consists of a team playing the ball in the offensive third (opposite side) of the field.  </w:t>
+      </w:r>
+    </w:p>
+    <w:p/>
+    <w:p>
+      <w:r>
+        <w:drawing>
+          <wp:inline distT="0" distB="0" distL="0" distR="0" wp14:anchorId="0CA241BD" wp14:editId="47C0B485">
+            <wp:extent cx="5476875" cy="3209925"/>
+            <wp:effectExtent l="0" t="0" r="9525" b="0"/>
+            <wp:docPr id="9" name="Picture 9" descr="Macintosh HD:private:var:folders:tk:x120rtdd7kvd59pdv6994cn40000gn:T:TemporaryItems:x8x6r+5yyYkugAAAABJRU5ErkJggg==.png"/>
+            <wp:cNvGraphicFramePr>
+              <a:graphicFrameLocks xmlns:a="http://schemas.openxmlformats.org/drawingml/2006/main" noChangeAspect="1"/>
+            </wp:cNvGraphicFramePr>
+            <a:graphic xmlns:a="http://schemas.openxmlformats.org/drawingml/2006/main">
+              <a:graphicData uri="http://schemas.openxmlformats.org/drawingml/2006/picture">
+                <pic:pic xmlns:pic="http://schemas.openxmlformats.org/drawingml/2006/picture">
+                  <pic:nvPicPr>
+                    <pic:cNvPr id="0" name="Picture 3" descr="Macintosh HD:private:var:folders:tk:x120rtdd7kvd59pdv6994cn40000gn:T:TemporaryItems:x8x6r+5yyYkugAAAABJRU5ErkJggg==.png"/>
+                    <pic:cNvPicPr>
+                      <a:picLocks noChangeAspect="1" noChangeArrowheads="1"/>
+                    </pic:cNvPicPr>
+                  </pic:nvPicPr>
+                  <pic:blipFill>
+                    <a:blip r:embed="rId15">
+                      <a:extLst>
+                        <a:ext uri="{28A0092B-C50C-407E-A947-70E740481C1C}">
+                          <a14:useLocalDpi xmlns:a14="http://schemas.microsoft.com/office/drawing/2010/main" val="0"/>
+                        </a:ext>
+                      </a:extLst>
+                    </a:blip>
+                    <a:srcRect/>
+                    <a:stretch>
+                      <a:fillRect/>
+                    </a:stretch>
+                  </pic:blipFill>
+                  <pic:spPr bwMode="auto">
+                    <a:xfrm>
+                      <a:off x="0" y="0"/>
+                      <a:ext cx="5476875" cy="3209925"/>
+                    </a:xfrm>
+                    <a:prstGeom prst="rect">
+                      <a:avLst/>
+                    </a:prstGeom>
+                    <a:noFill/>
+                    <a:ln>
+                      <a:noFill/>
+                    </a:ln>
+                  </pic:spPr>
+                </pic:pic>
+              </a:graphicData>
+            </a:graphic>
+          </wp:inline>
+        </w:drawing>
+      </w:r>
+    </w:p>
+    <w:p>
+      <w:pPr>
+        <w:pStyle w:val="ListParagraph"/>
+      </w:pPr>
+    </w:p>
+    <w:p>
+      <w:pPr>
+        <w:pStyle w:val="ListParagraph"/>
+      </w:pPr>
+      <w:r>
+        <w:t xml:space="preserve">Also interesting to note is the relationships of the feature </w:t>
+      </w:r>
+      <w:r>
+        <w:t>‘</w:t>
+      </w:r>
+      <w:r>
+        <w:t>possession</w:t>
+      </w:r>
+      <w:r>
+        <w:t>’</w:t>
+      </w:r>
+      <w:r>
+        <w:t xml:space="preserve"> or lack thereof.  Possession is ‘the’ stat for soccer.  Essentially the thought is the longer a team holds possession of the ball the higher chance they have to win but based on this subset of data Possession has a very loose relationship with Attacks, Dangerous Attacks, and Shots Total.  It’s not to say that these determine the outcome of the game but it’s noteworthy in that Possession might not control all aspects of the game as previously thought.  </w:t>
+      </w:r>
+    </w:p>
+    <w:p>
+      <w:r>
+        <w:rPr>
+          <w:noProof/>
+        </w:rPr>
         <w:lastRenderedPageBreak/>
-        <w:t>soccer match.  Essentially these features can be grouped into 3 categories (not including the Target and Non-Feature Columns): Standard/Cumulative Features, Home/Away Features, and Extended Features Columns.</w:t>
-      </w:r>
-    </w:p>
-    <w:p/>
-    <w:p>
-      <w:r>
-        <w:t xml:space="preserve">- Standard/Cumulative Features – Features that include </w:t>
+        <w:drawing>
+          <wp:inline distT="0" distB="0" distL="0" distR="0" wp14:anchorId="1957E430" wp14:editId="04C1ADE8">
+            <wp:extent cx="4639945" cy="3608705"/>
+            <wp:effectExtent l="0" t="0" r="8255" b="0"/>
+            <wp:docPr id="10" name="Picture 8" descr="Macintosh HD:private:var:folders:tk:x120rtdd7kvd59pdv6994cn40000gn:T:TemporaryItems:Abe5lHLHWclNAAAAAElFTkSuQmCC.png"/>
+            <wp:cNvGraphicFramePr>
+              <a:graphicFrameLocks xmlns:a="http://schemas.openxmlformats.org/drawingml/2006/main" noChangeAspect="1"/>
+            </wp:cNvGraphicFramePr>
+            <a:graphic xmlns:a="http://schemas.openxmlformats.org/drawingml/2006/main">
+              <a:graphicData uri="http://schemas.openxmlformats.org/drawingml/2006/picture">
+                <pic:pic xmlns:pic="http://schemas.openxmlformats.org/drawingml/2006/picture">
+                  <pic:nvPicPr>
+                    <pic:cNvPr id="0" name="Picture 8" descr="Macintosh HD:private:var:folders:tk:x120rtdd7kvd59pdv6994cn40000gn:T:TemporaryItems:Abe5lHLHWclNAAAAAElFTkSuQmCC.png"/>
+                    <pic:cNvPicPr>
+                      <a:picLocks noChangeAspect="1" noChangeArrowheads="1"/>
+                    </pic:cNvPicPr>
+                  </pic:nvPicPr>
+                  <pic:blipFill>
+                    <a:blip r:embed="rId16">
+                      <a:extLst>
+                        <a:ext uri="{28A0092B-C50C-407E-A947-70E740481C1C}">
+                          <a14:useLocalDpi xmlns:a14="http://schemas.microsoft.com/office/drawing/2010/main" val="0"/>
+                        </a:ext>
+                      </a:extLst>
+                    </a:blip>
+                    <a:srcRect/>
+                    <a:stretch>
+                      <a:fillRect/>
+                    </a:stretch>
+                  </pic:blipFill>
+                  <pic:spPr bwMode="auto">
+                    <a:xfrm>
+                      <a:off x="0" y="0"/>
+                      <a:ext cx="4639945" cy="3608705"/>
+                    </a:xfrm>
+                    <a:prstGeom prst="rect">
+                      <a:avLst/>
+                    </a:prstGeom>
+                    <a:noFill/>
+                    <a:ln>
+                      <a:noFill/>
+                    </a:ln>
+                  </pic:spPr>
+                </pic:pic>
+              </a:graphicData>
+            </a:graphic>
+          </wp:inline>
+        </w:drawing>
+      </w:r>
+    </w:p>
+    <w:p>
+      <w:r>
+        <w:rPr>
+          <w:noProof/>
+        </w:rPr>
+        <w:drawing>
+          <wp:inline distT="0" distB="0" distL="0" distR="0" wp14:anchorId="35168F39" wp14:editId="46790873">
+            <wp:extent cx="4639945" cy="3608705"/>
+            <wp:effectExtent l="0" t="0" r="8255" b="0"/>
+            <wp:docPr id="11" name="Picture 9" descr="Macintosh HD:private:var:folders:tk:x120rtdd7kvd59pdv6994cn40000gn:T:TemporaryItems:lK0hfwAAAAASUVORK5CYII=.png"/>
+            <wp:cNvGraphicFramePr>
+              <a:graphicFrameLocks xmlns:a="http://schemas.openxmlformats.org/drawingml/2006/main" noChangeAspect="1"/>
+            </wp:cNvGraphicFramePr>
+            <a:graphic xmlns:a="http://schemas.openxmlformats.org/drawingml/2006/main">
+              <a:graphicData uri="http://schemas.openxmlformats.org/drawingml/2006/picture">
+                <pic:pic xmlns:pic="http://schemas.openxmlformats.org/drawingml/2006/picture">
+                  <pic:nvPicPr>
+                    <pic:cNvPr id="0" name="Picture 9" descr="Macintosh HD:private:var:folders:tk:x120rtdd7kvd59pdv6994cn40000gn:T:TemporaryItems:lK0hfwAAAAASUVORK5CYII=.png"/>
+                    <pic:cNvPicPr>
+                      <a:picLocks noChangeAspect="1" noChangeArrowheads="1"/>
+                    </pic:cNvPicPr>
+                  </pic:nvPicPr>
+                  <pic:blipFill>
+                    <a:blip r:embed="rId17">
+                      <a:extLst>
+                        <a:ext uri="{28A0092B-C50C-407E-A947-70E740481C1C}">
+                          <a14:useLocalDpi xmlns:a14="http://schemas.microsoft.com/office/drawing/2010/main" val="0"/>
+                        </a:ext>
+                      </a:extLst>
+                    </a:blip>
+                    <a:srcRect/>
+                    <a:stretch>
+                      <a:fillRect/>
+                    </a:stretch>
+                  </pic:blipFill>
+                  <pic:spPr bwMode="auto">
+                    <a:xfrm>
+                      <a:off x="0" y="0"/>
+                      <a:ext cx="4639945" cy="3608705"/>
+                    </a:xfrm>
+                    <a:prstGeom prst="rect">
+                      <a:avLst/>
+                    </a:prstGeom>
+                    <a:noFill/>
+                    <a:ln>
+                      <a:noFill/>
+                    </a:ln>
+                  </pic:spPr>
+                </pic:pic>
+              </a:graphicData>
+            </a:graphic>
+          </wp:inline>
+        </w:drawing>
       </w:r>
     </w:p>
     <w:sectPr>
@@ -464,6 +897,119 @@
 <file path=word/numbering.xml><?xml version="1.0" encoding="utf-8"?>
 <w:numbering xmlns:wpc="http://schemas.microsoft.com/office/word/2010/wordprocessingCanvas" xmlns:mo="http://schemas.microsoft.com/office/mac/office/2008/main" xmlns:mc="http://schemas.openxmlformats.org/markup-compatibility/2006" xmlns:mv="urn:schemas-microsoft-com:mac:vml" xmlns:o="urn:schemas-microsoft-com:office:office" xmlns:r="http://schemas.openxmlformats.org/officeDocument/2006/relationships" xmlns:m="http://schemas.openxmlformats.org/officeDocument/2006/math" xmlns:v="urn:schemas-microsoft-com:vml" xmlns:wp14="http://schemas.microsoft.com/office/word/2010/wordprocessingDrawing" xmlns:wp="http://schemas.openxmlformats.org/drawingml/2006/wordprocessingDrawing" xmlns:w10="urn:schemas-microsoft-com:office:word" xmlns:w="http://schemas.openxmlformats.org/wordprocessingml/2006/main" xmlns:w14="http://schemas.microsoft.com/office/word/2010/wordml" xmlns:wpg="http://schemas.microsoft.com/office/word/2010/wordprocessingGroup" xmlns:wpi="http://schemas.microsoft.com/office/word/2010/wordprocessingInk" xmlns:wne="http://schemas.microsoft.com/office/word/2006/wordml" xmlns:wps="http://schemas.microsoft.com/office/word/2010/wordprocessingShape" mc:Ignorable="w14 wp14">
   <w:abstractNum w:abstractNumId="0">
+    <w:nsid w:val="134F6B90"/>
+    <w:multiLevelType w:val="hybridMultilevel"/>
+    <w:tmpl w:val="0E3ED4A4"/>
+    <w:lvl w:ilvl="0" w:tplc="F8EC1886">
+      <w:start w:val="1"/>
+      <w:numFmt w:val="bullet"/>
+      <w:lvlText w:val="-"/>
+      <w:lvlJc w:val="left"/>
+      <w:pPr>
+        <w:ind w:left="720" w:hanging="360"/>
+      </w:pPr>
+      <w:rPr>
+        <w:rFonts w:ascii="Cambria" w:eastAsiaTheme="minorEastAsia" w:hAnsi="Cambria" w:cstheme="minorBidi" w:hint="default"/>
+      </w:rPr>
+    </w:lvl>
+    <w:lvl w:ilvl="1" w:tplc="04090003" w:tentative="1">
+      <w:start w:val="1"/>
+      <w:numFmt w:val="bullet"/>
+      <w:lvlText w:val="o"/>
+      <w:lvlJc w:val="left"/>
+      <w:pPr>
+        <w:ind w:left="1440" w:hanging="360"/>
+      </w:pPr>
+      <w:rPr>
+        <w:rFonts w:ascii="Courier New" w:hAnsi="Courier New" w:hint="default"/>
+      </w:rPr>
+    </w:lvl>
+    <w:lvl w:ilvl="2" w:tplc="04090005" w:tentative="1">
+      <w:start w:val="1"/>
+      <w:numFmt w:val="bullet"/>
+      <w:lvlText w:val=""/>
+      <w:lvlJc w:val="left"/>
+      <w:pPr>
+        <w:ind w:left="2160" w:hanging="360"/>
+      </w:pPr>
+      <w:rPr>
+        <w:rFonts w:ascii="Wingdings" w:hAnsi="Wingdings" w:hint="default"/>
+      </w:rPr>
+    </w:lvl>
+    <w:lvl w:ilvl="3" w:tplc="04090001" w:tentative="1">
+      <w:start w:val="1"/>
+      <w:numFmt w:val="bullet"/>
+      <w:lvlText w:val=""/>
+      <w:lvlJc w:val="left"/>
+      <w:pPr>
+        <w:ind w:left="2880" w:hanging="360"/>
+      </w:pPr>
+      <w:rPr>
+        <w:rFonts w:ascii="Symbol" w:hAnsi="Symbol" w:hint="default"/>
+      </w:rPr>
+    </w:lvl>
+    <w:lvl w:ilvl="4" w:tplc="04090003" w:tentative="1">
+      <w:start w:val="1"/>
+      <w:numFmt w:val="bullet"/>
+      <w:lvlText w:val="o"/>
+      <w:lvlJc w:val="left"/>
+      <w:pPr>
+        <w:ind w:left="3600" w:hanging="360"/>
+      </w:pPr>
+      <w:rPr>
+        <w:rFonts w:ascii="Courier New" w:hAnsi="Courier New" w:hint="default"/>
+      </w:rPr>
+    </w:lvl>
+    <w:lvl w:ilvl="5" w:tplc="04090005" w:tentative="1">
+      <w:start w:val="1"/>
+      <w:numFmt w:val="bullet"/>
+      <w:lvlText w:val=""/>
+      <w:lvlJc w:val="left"/>
+      <w:pPr>
+        <w:ind w:left="4320" w:hanging="360"/>
+      </w:pPr>
+      <w:rPr>
+        <w:rFonts w:ascii="Wingdings" w:hAnsi="Wingdings" w:hint="default"/>
+      </w:rPr>
+    </w:lvl>
+    <w:lvl w:ilvl="6" w:tplc="04090001" w:tentative="1">
+      <w:start w:val="1"/>
+      <w:numFmt w:val="bullet"/>
+      <w:lvlText w:val=""/>
+      <w:lvlJc w:val="left"/>
+      <w:pPr>
+        <w:ind w:left="5040" w:hanging="360"/>
+      </w:pPr>
+      <w:rPr>
+        <w:rFonts w:ascii="Symbol" w:hAnsi="Symbol" w:hint="default"/>
+      </w:rPr>
+    </w:lvl>
+    <w:lvl w:ilvl="7" w:tplc="04090003" w:tentative="1">
+      <w:start w:val="1"/>
+      <w:numFmt w:val="bullet"/>
+      <w:lvlText w:val="o"/>
+      <w:lvlJc w:val="left"/>
+      <w:pPr>
+        <w:ind w:left="5760" w:hanging="360"/>
+      </w:pPr>
+      <w:rPr>
+        <w:rFonts w:ascii="Courier New" w:hAnsi="Courier New" w:hint="default"/>
+      </w:rPr>
+    </w:lvl>
+    <w:lvl w:ilvl="8" w:tplc="04090005" w:tentative="1">
+      <w:start w:val="1"/>
+      <w:numFmt w:val="bullet"/>
+      <w:lvlText w:val=""/>
+      <w:lvlJc w:val="left"/>
+      <w:pPr>
+        <w:ind w:left="6480" w:hanging="360"/>
+      </w:pPr>
+      <w:rPr>
+        <w:rFonts w:ascii="Wingdings" w:hAnsi="Wingdings" w:hint="default"/>
+      </w:rPr>
+    </w:lvl>
+  </w:abstractNum>
+  <w:abstractNum w:abstractNumId="1">
     <w:nsid w:val="54A33FF4"/>
     <w:multiLevelType w:val="hybridMultilevel"/>
     <w:tmpl w:val="7FC4E04E"/>
@@ -552,7 +1098,7 @@
       </w:pPr>
     </w:lvl>
   </w:abstractNum>
-  <w:abstractNum w:abstractNumId="1">
+  <w:abstractNum w:abstractNumId="2">
     <w:nsid w:val="62552F0D"/>
     <w:multiLevelType w:val="hybridMultilevel"/>
     <w:tmpl w:val="1D5E0384"/>
@@ -642,9 +1188,12 @@
     </w:lvl>
   </w:abstractNum>
   <w:num w:numId="1">
+    <w:abstractNumId w:val="2"/>
+  </w:num>
+  <w:num w:numId="2">
     <w:abstractNumId w:val="1"/>
   </w:num>
-  <w:num w:numId="2">
+  <w:num w:numId="3">
     <w:abstractNumId w:val="0"/>
   </w:num>
 </w:numbering>
@@ -1469,7 +2018,7 @@
 </file>
 
 <file path=customXml/itemProps1.xml><?xml version="1.0" encoding="utf-8"?>
-<ds:datastoreItem xmlns:ds="http://schemas.openxmlformats.org/officeDocument/2006/customXml" ds:itemID="{CFCF7F7D-9E6A-7941-A176-FD36D015BFB9}">
+<ds:datastoreItem xmlns:ds="http://schemas.openxmlformats.org/officeDocument/2006/customXml" ds:itemID="{7CEDA552-2BCC-6F47-9B31-3F60392E19F9}">
   <ds:schemaRefs>
     <ds:schemaRef ds:uri="http://schemas.openxmlformats.org/officeDocument/2006/bibliography"/>
   </ds:schemaRefs>

</xml_diff>